<commit_message>
docs: added student name and id and topic title
</commit_message>
<xml_diff>
--- a/Group project proposal.docx
+++ b/Group project proposal.docx
@@ -511,15 +511,7 @@
           <w:rFonts w:ascii="Cambria" w:eastAsia="Cambria" w:hAnsi="Cambria" w:cs="Cambria"/>
           <w:color w:val="000000"/>
         </w:rPr>
-        <w:t>Trần</w:t>
-      </w:r>
-      <w:r>
-        <w:rPr>
-          <w:rFonts w:ascii="Cambria" w:eastAsia="Cambria" w:hAnsi="Cambria" w:cs="Cambria"/>
-          <w:color w:val="000000"/>
-          <w:lang w:val="vi-VN"/>
-        </w:rPr>
-        <w:t xml:space="preserve"> Nguyễn Kiên Tuấn</w:t>
+        <w:t>Phạm Hoàng Anh</w:t>
       </w:r>
       <w:r>
         <w:rPr>
@@ -540,15 +532,14 @@
           <w:rFonts w:ascii="Cambria" w:eastAsia="Cambria" w:hAnsi="Cambria" w:cs="Cambria"/>
           <w:color w:val="000000"/>
         </w:rPr>
-        <w:t>Student ID: BI</w:t>
-      </w:r>
-      <w:r>
-        <w:rPr>
-          <w:rFonts w:ascii="Cambria" w:eastAsia="Cambria" w:hAnsi="Cambria" w:cs="Cambria"/>
-          <w:color w:val="000000"/>
-          <w:lang w:val="vi-VN"/>
-        </w:rPr>
-        <w:t>12-468</w:t>
+        <w:t xml:space="preserve">Student ID: </w:t>
+      </w:r>
+      <w:r>
+        <w:rPr>
+          <w:rFonts w:ascii="Cambria" w:eastAsia="Cambria" w:hAnsi="Cambria" w:cs="Cambria"/>
+          <w:color w:val="000000"/>
+        </w:rPr>
+        <w:t>22BI13034</w:t>
       </w:r>
     </w:p>
     <w:tbl>
@@ -613,6 +604,16 @@
                 <w:szCs w:val="26"/>
               </w:rPr>
               <w:t xml:space="preserve">Topic: </w:t>
+            </w:r>
+            <w:r>
+              <w:rPr>
+                <w:rFonts w:ascii="Cambria" w:eastAsia="Cambria" w:hAnsi="Cambria" w:cs="Cambria"/>
+                <w:b/>
+                <w:color w:val="000000"/>
+                <w:sz w:val="26"/>
+                <w:szCs w:val="26"/>
+              </w:rPr>
+              <w:t>Movie and Cinema Management Application</w:t>
             </w:r>
           </w:p>
           <w:p>
@@ -2245,28 +2246,28 @@
 </file>
 
 <file path=customXml/item1.xml><?xml version="1.0" encoding="utf-8"?>
+<b:Sources xmlns:b="http://schemas.openxmlformats.org/officeDocument/2006/bibliography" xmlns="http://schemas.openxmlformats.org/officeDocument/2006/bibliography" SelectedStyle="\APASixthEditionOfficeOnline.xsl" StyleName="APA" Version="6"/>
+</file>
+
+<file path=customXml/item2.xml><?xml version="1.0" encoding="utf-8"?>
 <go:gDocsCustomXmlDataStorage xmlns:go="http://customooxmlschemas.google.com/" xmlns:r="http://schemas.openxmlformats.org/officeDocument/2006/relationships">
   <go:docsCustomData xmlns:go="http://customooxmlschemas.google.com/" roundtripDataSignature="AMtx7mhJx59n3YJCixS6nB9TIfQqpExNjQ==">AMUW2mX6/qN6krJ30akDK0eajI9jUWkyIRpo0epCpd/w/GU9bp9ZmnHMFFp3hUJ6SJ/cfDyO00arXJ9yNVzPDwsB1J6UgtNxWP6dKbx4qC4CBlwGpCBC9s5PJKBhgs3RdKYBbQn5rD2v</go:docsCustomData>
 </go:gDocsCustomXmlDataStorage>
 </file>
 
-<file path=customXml/item2.xml><?xml version="1.0" encoding="utf-8"?>
-<b:Sources xmlns:b="http://schemas.openxmlformats.org/officeDocument/2006/bibliography" xmlns="http://schemas.openxmlformats.org/officeDocument/2006/bibliography" SelectedStyle="\APASixthEditionOfficeOnline.xsl" StyleName="APA" Version="6"/>
+<file path=customXml/itemProps1.xml><?xml version="1.0" encoding="utf-8"?>
+<ds:datastoreItem xmlns:ds="http://schemas.openxmlformats.org/officeDocument/2006/customXml" ds:itemID="{2BE1D368-DB9F-4266-A3FE-A40C926D1991}">
+  <ds:schemaRefs>
+    <ds:schemaRef ds:uri="http://schemas.openxmlformats.org/officeDocument/2006/bibliography"/>
+  </ds:schemaRefs>
+</ds:datastoreItem>
 </file>
 
-<file path=customXml/itemProps1.xml><?xml version="1.0" encoding="utf-8"?>
+<file path=customXml/itemProps2.xml><?xml version="1.0" encoding="utf-8"?>
 <ds:datastoreItem xmlns:ds="http://schemas.openxmlformats.org/officeDocument/2006/customXml" ds:itemID="{11111111-1234-1234-1234-123412341234}">
   <ds:schemaRefs>
     <ds:schemaRef ds:uri="http://customooxmlschemas.google.com/"/>
     <ds:schemaRef ds:uri="http://schemas.openxmlformats.org/officeDocument/2006/relationships"/>
   </ds:schemaRefs>
 </ds:datastoreItem>
-</file>
-
-<file path=customXml/itemProps2.xml><?xml version="1.0" encoding="utf-8"?>
-<ds:datastoreItem xmlns:ds="http://schemas.openxmlformats.org/officeDocument/2006/customXml" ds:itemID="{2BE1D368-DB9F-4266-A3FE-A40C926D1991}">
-  <ds:schemaRefs>
-    <ds:schemaRef ds:uri="http://schemas.openxmlformats.org/officeDocument/2006/bibliography"/>
-  </ds:schemaRefs>
-</ds:datastoreItem>
 </file>
</xml_diff>

<commit_message>
docs: all member name
</commit_message>
<xml_diff>
--- a/Group project proposal.docx
+++ b/Group project proposal.docx
@@ -478,9 +478,553 @@
           <w:b/>
           <w:color w:val="000000"/>
         </w:rPr>
-        <w:t xml:space="preserve">STUDENT INFORMATION </w:t>
+        <w:t>STUDENT</w:t>
+      </w:r>
+      <w:r>
+        <w:rPr>
+          <w:rFonts w:ascii="Cambria" w:eastAsia="Cambria" w:hAnsi="Cambria" w:cs="Cambria"/>
+          <w:b/>
+          <w:color w:val="000000"/>
+        </w:rPr>
+        <w:t>S</w:t>
+      </w:r>
+      <w:r>
+        <w:rPr>
+          <w:rFonts w:ascii="Cambria" w:eastAsia="Cambria" w:hAnsi="Cambria" w:cs="Cambria"/>
+          <w:b/>
+          <w:color w:val="000000"/>
+        </w:rPr>
+        <w:t xml:space="preserve"> INFORMATION </w:t>
       </w:r>
     </w:p>
+    <w:tbl>
+      <w:tblPr>
+        <w:tblStyle w:val="TableGrid"/>
+        <w:tblW w:w="0" w:type="auto"/>
+        <w:tblInd w:w="22" w:type="dxa"/>
+        <w:tblBorders>
+          <w:top w:val="none" w:sz="0" w:space="0" w:color="auto"/>
+          <w:left w:val="none" w:sz="0" w:space="0" w:color="auto"/>
+          <w:bottom w:val="none" w:sz="0" w:space="0" w:color="auto"/>
+          <w:right w:val="none" w:sz="0" w:space="0" w:color="auto"/>
+          <w:insideH w:val="none" w:sz="0" w:space="0" w:color="auto"/>
+          <w:insideV w:val="none" w:sz="0" w:space="0" w:color="auto"/>
+        </w:tblBorders>
+        <w:tblLook w:val="04A0" w:firstRow="1" w:lastRow="0" w:firstColumn="1" w:lastColumn="0" w:noHBand="0" w:noVBand="1"/>
+      </w:tblPr>
+      <w:tblGrid>
+        <w:gridCol w:w="5249"/>
+        <w:gridCol w:w="5249"/>
+      </w:tblGrid>
+      <w:tr>
+        <w:tc>
+          <w:tcPr>
+            <w:tcW w:w="5255" w:type="dxa"/>
+          </w:tcPr>
+          <w:p>
+            <w:pPr>
+              <w:widowControl w:val="0"/>
+              <w:spacing w:before="120"/>
+              <w:jc w:val="right"/>
+              <w:rPr>
+                <w:rFonts w:ascii="Cambria" w:eastAsia="Cambria" w:hAnsi="Cambria" w:cs="Cambria"/>
+                <w:b/>
+                <w:bCs/>
+                <w:color w:val="000000"/>
+                <w:sz w:val="26"/>
+                <w:szCs w:val="26"/>
+              </w:rPr>
+            </w:pPr>
+            <w:r>
+              <w:rPr>
+                <w:rFonts w:ascii="Cambria" w:eastAsia="Cambria" w:hAnsi="Cambria" w:cs="Cambria"/>
+                <w:b/>
+                <w:bCs/>
+                <w:color w:val="000000"/>
+                <w:sz w:val="26"/>
+                <w:szCs w:val="26"/>
+              </w:rPr>
+              <w:t>Fullname</w:t>
+            </w:r>
+          </w:p>
+        </w:tc>
+        <w:tc>
+          <w:tcPr>
+            <w:tcW w:w="5255" w:type="dxa"/>
+          </w:tcPr>
+          <w:p>
+            <w:pPr>
+              <w:widowControl w:val="0"/>
+              <w:spacing w:before="120"/>
+              <w:rPr>
+                <w:rFonts w:ascii="Cambria" w:eastAsia="Cambria" w:hAnsi="Cambria" w:cs="Cambria"/>
+                <w:b/>
+                <w:bCs/>
+                <w:color w:val="000000"/>
+                <w:sz w:val="26"/>
+                <w:szCs w:val="26"/>
+              </w:rPr>
+            </w:pPr>
+            <w:r>
+              <w:rPr>
+                <w:rFonts w:ascii="Cambria" w:eastAsia="Cambria" w:hAnsi="Cambria" w:cs="Cambria"/>
+                <w:b/>
+                <w:bCs/>
+                <w:color w:val="000000"/>
+                <w:sz w:val="26"/>
+                <w:szCs w:val="26"/>
+              </w:rPr>
+              <w:t>Student ID</w:t>
+            </w:r>
+          </w:p>
+        </w:tc>
+      </w:tr>
+      <w:tr>
+        <w:tc>
+          <w:tcPr>
+            <w:tcW w:w="5255" w:type="dxa"/>
+          </w:tcPr>
+          <w:p>
+            <w:pPr>
+              <w:widowControl w:val="0"/>
+              <w:spacing w:before="120"/>
+              <w:jc w:val="right"/>
+              <w:rPr>
+                <w:rFonts w:ascii="Cambria" w:eastAsia="Cambria" w:hAnsi="Cambria" w:cs="Cambria"/>
+                <w:color w:val="000000"/>
+                <w:sz w:val="26"/>
+                <w:szCs w:val="26"/>
+              </w:rPr>
+            </w:pPr>
+            <w:r>
+              <w:rPr>
+                <w:rFonts w:ascii="Cambria" w:eastAsia="Cambria" w:hAnsi="Cambria" w:cs="Cambria"/>
+                <w:color w:val="000000"/>
+                <w:sz w:val="26"/>
+                <w:szCs w:val="26"/>
+              </w:rPr>
+              <w:t>Phạm Hoàng Anh :</w:t>
+            </w:r>
+          </w:p>
+        </w:tc>
+        <w:tc>
+          <w:tcPr>
+            <w:tcW w:w="5255" w:type="dxa"/>
+          </w:tcPr>
+          <w:p>
+            <w:pPr>
+              <w:widowControl w:val="0"/>
+              <w:spacing w:before="120"/>
+              <w:rPr>
+                <w:rFonts w:ascii="Cambria" w:eastAsia="Cambria" w:hAnsi="Cambria" w:cs="Cambria"/>
+                <w:color w:val="000000"/>
+                <w:sz w:val="26"/>
+                <w:szCs w:val="26"/>
+              </w:rPr>
+            </w:pPr>
+            <w:r>
+              <w:rPr>
+                <w:rFonts w:ascii="Cambria" w:eastAsia="Cambria" w:hAnsi="Cambria" w:cs="Cambria"/>
+                <w:color w:val="000000"/>
+                <w:sz w:val="26"/>
+                <w:szCs w:val="26"/>
+              </w:rPr>
+              <w:t>22BI13034</w:t>
+            </w:r>
+          </w:p>
+        </w:tc>
+      </w:tr>
+      <w:tr>
+        <w:tc>
+          <w:tcPr>
+            <w:tcW w:w="5255" w:type="dxa"/>
+          </w:tcPr>
+          <w:p>
+            <w:pPr>
+              <w:widowControl w:val="0"/>
+              <w:spacing w:before="120"/>
+              <w:jc w:val="right"/>
+              <w:rPr>
+                <w:rFonts w:ascii="Cambria" w:eastAsia="Cambria" w:hAnsi="Cambria" w:cs="Cambria"/>
+                <w:color w:val="000000"/>
+                <w:sz w:val="26"/>
+                <w:szCs w:val="26"/>
+              </w:rPr>
+            </w:pPr>
+            <w:r>
+              <w:rPr>
+                <w:rFonts w:ascii="Cambria" w:eastAsia="Cambria" w:hAnsi="Cambria" w:cs="Cambria"/>
+                <w:color w:val="000000"/>
+                <w:sz w:val="26"/>
+                <w:szCs w:val="26"/>
+              </w:rPr>
+              <w:t>Nguyễn Át :</w:t>
+            </w:r>
+          </w:p>
+        </w:tc>
+        <w:tc>
+          <w:tcPr>
+            <w:tcW w:w="5255" w:type="dxa"/>
+          </w:tcPr>
+          <w:p>
+            <w:pPr>
+              <w:widowControl w:val="0"/>
+              <w:spacing w:before="120"/>
+              <w:rPr>
+                <w:rFonts w:ascii="Cambria" w:eastAsia="Cambria" w:hAnsi="Cambria" w:cs="Cambria"/>
+                <w:color w:val="000000"/>
+                <w:sz w:val="26"/>
+                <w:szCs w:val="26"/>
+                <w:lang w:val="vi-VN"/>
+              </w:rPr>
+            </w:pPr>
+            <w:r>
+              <w:rPr>
+                <w:rFonts w:ascii="Cambria" w:eastAsia="Cambria" w:hAnsi="Cambria" w:cs="Cambria"/>
+                <w:color w:val="000000"/>
+                <w:sz w:val="26"/>
+                <w:szCs w:val="26"/>
+              </w:rPr>
+              <w:t>22BI130</w:t>
+            </w:r>
+            <w:r>
+              <w:rPr>
+                <w:rFonts w:ascii="Cambria" w:eastAsia="Cambria" w:hAnsi="Cambria" w:cs="Cambria"/>
+                <w:color w:val="000000"/>
+                <w:sz w:val="26"/>
+                <w:szCs w:val="26"/>
+              </w:rPr>
+              <w:t>47</w:t>
+            </w:r>
+          </w:p>
+        </w:tc>
+      </w:tr>
+      <w:tr>
+        <w:tc>
+          <w:tcPr>
+            <w:tcW w:w="5255" w:type="dxa"/>
+          </w:tcPr>
+          <w:p>
+            <w:pPr>
+              <w:widowControl w:val="0"/>
+              <w:spacing w:before="120"/>
+              <w:jc w:val="right"/>
+              <w:rPr>
+                <w:rFonts w:ascii="Cambria" w:eastAsia="Cambria" w:hAnsi="Cambria" w:cs="Cambria"/>
+                <w:color w:val="000000"/>
+                <w:sz w:val="26"/>
+                <w:szCs w:val="26"/>
+              </w:rPr>
+            </w:pPr>
+            <w:r>
+              <w:rPr>
+                <w:rFonts w:ascii="Cambria" w:eastAsia="Cambria" w:hAnsi="Cambria" w:cs="Cambria"/>
+                <w:color w:val="000000"/>
+                <w:sz w:val="26"/>
+                <w:szCs w:val="26"/>
+              </w:rPr>
+              <w:t>Nguyễn Việt Anh :</w:t>
+            </w:r>
+          </w:p>
+        </w:tc>
+        <w:tc>
+          <w:tcPr>
+            <w:tcW w:w="5255" w:type="dxa"/>
+          </w:tcPr>
+          <w:p>
+            <w:pPr>
+              <w:widowControl w:val="0"/>
+              <w:spacing w:before="120"/>
+              <w:rPr>
+                <w:rFonts w:ascii="Cambria" w:eastAsia="Cambria" w:hAnsi="Cambria" w:cs="Cambria"/>
+                <w:color w:val="000000"/>
+                <w:sz w:val="26"/>
+                <w:szCs w:val="26"/>
+                <w:lang w:val="vi-VN"/>
+              </w:rPr>
+            </w:pPr>
+            <w:r>
+              <w:rPr>
+                <w:rFonts w:ascii="Cambria" w:eastAsia="Cambria" w:hAnsi="Cambria" w:cs="Cambria"/>
+                <w:color w:val="000000"/>
+                <w:sz w:val="26"/>
+                <w:szCs w:val="26"/>
+              </w:rPr>
+              <w:t>22BI130</w:t>
+            </w:r>
+            <w:r>
+              <w:rPr>
+                <w:rFonts w:ascii="Cambria" w:eastAsia="Cambria" w:hAnsi="Cambria" w:cs="Cambria"/>
+                <w:color w:val="000000"/>
+                <w:sz w:val="26"/>
+                <w:szCs w:val="26"/>
+              </w:rPr>
+              <w:t>32</w:t>
+            </w:r>
+          </w:p>
+        </w:tc>
+      </w:tr>
+      <w:tr>
+        <w:tc>
+          <w:tcPr>
+            <w:tcW w:w="5255" w:type="dxa"/>
+          </w:tcPr>
+          <w:p>
+            <w:pPr>
+              <w:widowControl w:val="0"/>
+              <w:spacing w:before="120"/>
+              <w:jc w:val="right"/>
+              <w:rPr>
+                <w:rFonts w:ascii="Cambria" w:eastAsia="Cambria" w:hAnsi="Cambria" w:cs="Cambria"/>
+                <w:color w:val="000000"/>
+                <w:sz w:val="26"/>
+                <w:szCs w:val="26"/>
+              </w:rPr>
+            </w:pPr>
+            <w:r>
+              <w:rPr>
+                <w:rFonts w:ascii="Cambria" w:eastAsia="Cambria" w:hAnsi="Cambria" w:cs="Cambria"/>
+                <w:color w:val="000000"/>
+                <w:sz w:val="26"/>
+                <w:szCs w:val="26"/>
+              </w:rPr>
+              <w:t>Hà Thanh Tùng :</w:t>
+            </w:r>
+          </w:p>
+        </w:tc>
+        <w:tc>
+          <w:tcPr>
+            <w:tcW w:w="5255" w:type="dxa"/>
+          </w:tcPr>
+          <w:p>
+            <w:pPr>
+              <w:widowControl w:val="0"/>
+              <w:spacing w:before="120"/>
+              <w:rPr>
+                <w:rFonts w:ascii="Cambria" w:eastAsia="Cambria" w:hAnsi="Cambria" w:cs="Cambria"/>
+                <w:color w:val="000000"/>
+                <w:sz w:val="26"/>
+                <w:szCs w:val="26"/>
+                <w:lang w:val="vi-VN"/>
+              </w:rPr>
+            </w:pPr>
+            <w:r>
+              <w:rPr>
+                <w:rFonts w:ascii="Cambria" w:eastAsia="Cambria" w:hAnsi="Cambria" w:cs="Cambria"/>
+                <w:color w:val="000000"/>
+                <w:sz w:val="26"/>
+                <w:szCs w:val="26"/>
+              </w:rPr>
+              <w:t>22BI13</w:t>
+            </w:r>
+            <w:r>
+              <w:rPr>
+                <w:rFonts w:ascii="Cambria" w:eastAsia="Cambria" w:hAnsi="Cambria" w:cs="Cambria"/>
+                <w:color w:val="000000"/>
+                <w:sz w:val="26"/>
+                <w:szCs w:val="26"/>
+              </w:rPr>
+              <w:t>453</w:t>
+            </w:r>
+          </w:p>
+        </w:tc>
+      </w:tr>
+      <w:tr>
+        <w:tc>
+          <w:tcPr>
+            <w:tcW w:w="5255" w:type="dxa"/>
+          </w:tcPr>
+          <w:p>
+            <w:pPr>
+              <w:widowControl w:val="0"/>
+              <w:spacing w:before="120"/>
+              <w:jc w:val="right"/>
+              <w:rPr>
+                <w:rFonts w:ascii="Cambria" w:eastAsia="Cambria" w:hAnsi="Cambria" w:cs="Cambria"/>
+                <w:color w:val="000000"/>
+                <w:sz w:val="26"/>
+                <w:szCs w:val="26"/>
+              </w:rPr>
+            </w:pPr>
+            <w:r>
+              <w:rPr>
+                <w:rFonts w:ascii="Cambria" w:eastAsia="Cambria" w:hAnsi="Cambria" w:cs="Cambria"/>
+                <w:color w:val="000000"/>
+                <w:sz w:val="26"/>
+                <w:szCs w:val="26"/>
+              </w:rPr>
+              <w:t>Nguyễn Minh Đức :</w:t>
+            </w:r>
+          </w:p>
+        </w:tc>
+        <w:tc>
+          <w:tcPr>
+            <w:tcW w:w="5255" w:type="dxa"/>
+          </w:tcPr>
+          <w:p>
+            <w:pPr>
+              <w:widowControl w:val="0"/>
+              <w:spacing w:before="120"/>
+              <w:rPr>
+                <w:rFonts w:ascii="Cambria" w:eastAsia="Cambria" w:hAnsi="Cambria" w:cs="Cambria"/>
+                <w:color w:val="000000"/>
+                <w:sz w:val="26"/>
+                <w:szCs w:val="26"/>
+                <w:lang w:val="vi-VN"/>
+              </w:rPr>
+            </w:pPr>
+            <w:r>
+              <w:rPr>
+                <w:rFonts w:ascii="Cambria" w:eastAsia="Cambria" w:hAnsi="Cambria" w:cs="Cambria"/>
+                <w:color w:val="000000"/>
+                <w:sz w:val="26"/>
+                <w:szCs w:val="26"/>
+              </w:rPr>
+              <w:t>22BI13</w:t>
+            </w:r>
+            <w:r>
+              <w:rPr>
+                <w:rFonts w:ascii="Cambria" w:eastAsia="Cambria" w:hAnsi="Cambria" w:cs="Cambria"/>
+                <w:color w:val="000000"/>
+                <w:sz w:val="26"/>
+                <w:szCs w:val="26"/>
+              </w:rPr>
+              <w:t>092</w:t>
+            </w:r>
+          </w:p>
+        </w:tc>
+      </w:tr>
+      <w:tr>
+        <w:tc>
+          <w:tcPr>
+            <w:tcW w:w="5255" w:type="dxa"/>
+          </w:tcPr>
+          <w:p>
+            <w:pPr>
+              <w:widowControl w:val="0"/>
+              <w:spacing w:before="120"/>
+              <w:jc w:val="right"/>
+              <w:rPr>
+                <w:rFonts w:ascii="Cambria" w:eastAsia="Cambria" w:hAnsi="Cambria" w:cs="Cambria"/>
+                <w:color w:val="000000"/>
+                <w:sz w:val="26"/>
+                <w:szCs w:val="26"/>
+              </w:rPr>
+            </w:pPr>
+            <w:r>
+              <w:rPr>
+                <w:rFonts w:ascii="Cambria" w:eastAsia="Cambria" w:hAnsi="Cambria" w:cs="Cambria"/>
+                <w:color w:val="000000"/>
+                <w:sz w:val="26"/>
+                <w:szCs w:val="26"/>
+              </w:rPr>
+              <w:t>Cấn Minh Hiển :</w:t>
+            </w:r>
+          </w:p>
+        </w:tc>
+        <w:tc>
+          <w:tcPr>
+            <w:tcW w:w="5255" w:type="dxa"/>
+          </w:tcPr>
+          <w:p>
+            <w:pPr>
+              <w:widowControl w:val="0"/>
+              <w:spacing w:before="120"/>
+              <w:rPr>
+                <w:rFonts w:ascii="Cambria" w:eastAsia="Cambria" w:hAnsi="Cambria" w:cs="Cambria"/>
+                <w:color w:val="000000"/>
+                <w:sz w:val="26"/>
+                <w:szCs w:val="26"/>
+                <w:lang w:val="vi-VN"/>
+              </w:rPr>
+            </w:pPr>
+            <w:r>
+              <w:rPr>
+                <w:rFonts w:ascii="Cambria" w:eastAsia="Cambria" w:hAnsi="Cambria" w:cs="Cambria"/>
+                <w:color w:val="000000"/>
+                <w:sz w:val="26"/>
+                <w:szCs w:val="26"/>
+              </w:rPr>
+              <w:t>22BI13</w:t>
+            </w:r>
+            <w:r>
+              <w:rPr>
+                <w:rFonts w:ascii="Cambria" w:eastAsia="Cambria" w:hAnsi="Cambria" w:cs="Cambria"/>
+                <w:color w:val="000000"/>
+                <w:sz w:val="26"/>
+                <w:szCs w:val="26"/>
+              </w:rPr>
+              <w:t>154</w:t>
+            </w:r>
+          </w:p>
+        </w:tc>
+      </w:tr>
+      <w:tr>
+        <w:tc>
+          <w:tcPr>
+            <w:tcW w:w="5255" w:type="dxa"/>
+          </w:tcPr>
+          <w:p>
+            <w:pPr>
+              <w:widowControl w:val="0"/>
+              <w:spacing w:before="120"/>
+              <w:jc w:val="right"/>
+              <w:rPr>
+                <w:rFonts w:ascii="Cambria" w:eastAsia="Cambria" w:hAnsi="Cambria" w:cs="Cambria"/>
+                <w:color w:val="000000"/>
+                <w:sz w:val="26"/>
+                <w:szCs w:val="26"/>
+              </w:rPr>
+            </w:pPr>
+            <w:r>
+              <w:rPr>
+                <w:rFonts w:ascii="Cambria" w:eastAsia="Cambria" w:hAnsi="Cambria" w:cs="Cambria"/>
+                <w:color w:val="000000"/>
+                <w:sz w:val="26"/>
+                <w:szCs w:val="26"/>
+              </w:rPr>
+              <w:t>Phạm Tiến Nhật :</w:t>
+            </w:r>
+          </w:p>
+        </w:tc>
+        <w:tc>
+          <w:tcPr>
+            <w:tcW w:w="5255" w:type="dxa"/>
+          </w:tcPr>
+          <w:p>
+            <w:pPr>
+              <w:widowControl w:val="0"/>
+              <w:spacing w:before="120"/>
+              <w:rPr>
+                <w:rFonts w:ascii="Cambria" w:eastAsia="Cambria" w:hAnsi="Cambria" w:cs="Cambria"/>
+                <w:color w:val="000000"/>
+                <w:sz w:val="26"/>
+                <w:szCs w:val="26"/>
+                <w:lang w:val="vi-VN"/>
+              </w:rPr>
+            </w:pPr>
+            <w:r>
+              <w:rPr>
+                <w:rFonts w:ascii="Cambria" w:eastAsia="Cambria" w:hAnsi="Cambria" w:cs="Cambria"/>
+                <w:color w:val="000000"/>
+                <w:sz w:val="26"/>
+                <w:szCs w:val="26"/>
+              </w:rPr>
+              <w:t>22BI13</w:t>
+            </w:r>
+            <w:r>
+              <w:rPr>
+                <w:rFonts w:ascii="Cambria" w:eastAsia="Cambria" w:hAnsi="Cambria" w:cs="Cambria"/>
+                <w:color w:val="000000"/>
+                <w:sz w:val="26"/>
+                <w:szCs w:val="26"/>
+              </w:rPr>
+              <w:t>346</w:t>
+            </w:r>
+          </w:p>
+        </w:tc>
+      </w:tr>
+    </w:tbl>
     <w:p>
       <w:pPr>
         <w:widowControl w:val="0"/>
@@ -492,62 +1036,13 @@
           <w:between w:val="nil"/>
         </w:pBdr>
         <w:spacing w:before="253" w:line="240" w:lineRule="auto"/>
-        <w:ind w:left="22"/>
         <w:rPr>
           <w:rFonts w:ascii="Cambria" w:eastAsia="Cambria" w:hAnsi="Cambria" w:cs="Cambria"/>
           <w:color w:val="000000"/>
-          <w:lang w:val="vi-VN"/>
-        </w:rPr>
-      </w:pPr>
-      <w:r>
-        <w:rPr>
-          <w:rFonts w:ascii="Cambria" w:eastAsia="Cambria" w:hAnsi="Cambria" w:cs="Cambria"/>
-          <w:color w:val="000000"/>
-        </w:rPr>
-        <w:t>Full name:</w:t>
-      </w:r>
-      <w:r>
-        <w:rPr>
-          <w:rFonts w:ascii="Cambria" w:eastAsia="Cambria" w:hAnsi="Cambria" w:cs="Cambria"/>
-          <w:color w:val="000000"/>
-        </w:rPr>
-        <w:tab/>
-      </w:r>
-      <w:r>
-        <w:rPr>
-          <w:rFonts w:ascii="Cambria" w:eastAsia="Cambria" w:hAnsi="Cambria" w:cs="Cambria"/>
-          <w:color w:val="000000"/>
-        </w:rPr>
-        <w:t>Phạm Hoàng Anh</w:t>
-      </w:r>
-      <w:r>
-        <w:rPr>
-          <w:rFonts w:ascii="Cambria" w:eastAsia="Cambria" w:hAnsi="Cambria" w:cs="Cambria"/>
-          <w:color w:val="000000"/>
-        </w:rPr>
-        <w:tab/>
-      </w:r>
-      <w:r>
-        <w:rPr>
-          <w:rFonts w:ascii="Cambria" w:eastAsia="Cambria" w:hAnsi="Cambria" w:cs="Cambria"/>
-          <w:color w:val="000000"/>
-        </w:rPr>
-        <w:tab/>
-      </w:r>
-      <w:r>
-        <w:rPr>
-          <w:rFonts w:ascii="Cambria" w:eastAsia="Cambria" w:hAnsi="Cambria" w:cs="Cambria"/>
-          <w:color w:val="000000"/>
-        </w:rPr>
-        <w:t xml:space="preserve">Student ID: </w:t>
-      </w:r>
-      <w:r>
-        <w:rPr>
-          <w:rFonts w:ascii="Cambria" w:eastAsia="Cambria" w:hAnsi="Cambria" w:cs="Cambria"/>
-          <w:color w:val="000000"/>
-        </w:rPr>
-        <w:t>22BI13034</w:t>
-      </w:r>
+          <w:sz w:val="2"/>
+          <w:szCs w:val="2"/>
+        </w:rPr>
+      </w:pPr>
     </w:p>
     <w:tbl>
       <w:tblPr>
@@ -1137,6 +1632,7 @@
                 <w:sz w:val="26"/>
                 <w:szCs w:val="26"/>
               </w:rPr>
+              <w:lastRenderedPageBreak/>
               <w:t>Used Methods and Techniques:</w:t>
             </w:r>
           </w:p>
@@ -1363,17 +1859,7 @@
                 <w:sz w:val="26"/>
                 <w:szCs w:val="26"/>
               </w:rPr>
-              <w:t xml:space="preserve"> for communication between the backend and the frontend, handling tasks like movie listings, ticket reservations, seat selection, and </w:t>
-            </w:r>
-            <w:r>
-              <w:rPr>
-                <w:rFonts w:ascii="Cambria" w:eastAsia="Cambria" w:hAnsi="Cambria" w:cs="Cambria"/>
-                <w:color w:val="000000"/>
-                <w:sz w:val="26"/>
-                <w:szCs w:val="26"/>
-              </w:rPr>
-              <w:lastRenderedPageBreak/>
-              <w:t>coupon validation.</w:t>
+              <w:t xml:space="preserve"> for communication between the backend and the frontend, handling tasks like movie listings, ticket reservations, seat selection, and coupon validation.</w:t>
             </w:r>
           </w:p>
           <w:p>

</xml_diff>

<commit_message>
docs: change student information layout
</commit_message>
<xml_diff>
--- a/Group project proposal.docx
+++ b/Group project proposal.docx
@@ -525,7 +525,6 @@
             <w:pPr>
               <w:widowControl w:val="0"/>
               <w:spacing w:before="120"/>
-              <w:jc w:val="right"/>
               <w:rPr>
                 <w:rFonts w:ascii="Cambria" w:eastAsia="Cambria" w:hAnsi="Cambria" w:cs="Cambria"/>
                 <w:b/>
@@ -588,22 +587,21 @@
             <w:pPr>
               <w:widowControl w:val="0"/>
               <w:spacing w:before="120"/>
-              <w:jc w:val="right"/>
-              <w:rPr>
-                <w:rFonts w:ascii="Cambria" w:eastAsia="Cambria" w:hAnsi="Cambria" w:cs="Cambria"/>
-                <w:color w:val="000000"/>
-                <w:sz w:val="26"/>
-                <w:szCs w:val="26"/>
-              </w:rPr>
-            </w:pPr>
-            <w:r>
-              <w:rPr>
-                <w:rFonts w:ascii="Cambria" w:eastAsia="Cambria" w:hAnsi="Cambria" w:cs="Cambria"/>
-                <w:color w:val="000000"/>
-                <w:sz w:val="26"/>
-                <w:szCs w:val="26"/>
-              </w:rPr>
-              <w:t>Phạm Hoàng Anh :</w:t>
+              <w:rPr>
+                <w:rFonts w:ascii="Cambria" w:eastAsia="Cambria" w:hAnsi="Cambria" w:cs="Cambria"/>
+                <w:color w:val="000000"/>
+                <w:sz w:val="26"/>
+                <w:szCs w:val="26"/>
+              </w:rPr>
+            </w:pPr>
+            <w:r>
+              <w:rPr>
+                <w:rFonts w:ascii="Cambria" w:eastAsia="Cambria" w:hAnsi="Cambria" w:cs="Cambria"/>
+                <w:color w:val="000000"/>
+                <w:sz w:val="26"/>
+                <w:szCs w:val="26"/>
+              </w:rPr>
+              <w:t>Phạm Hoàng Anh</w:t>
             </w:r>
           </w:p>
         </w:tc>
@@ -643,22 +641,21 @@
             <w:pPr>
               <w:widowControl w:val="0"/>
               <w:spacing w:before="120"/>
-              <w:jc w:val="right"/>
-              <w:rPr>
-                <w:rFonts w:ascii="Cambria" w:eastAsia="Cambria" w:hAnsi="Cambria" w:cs="Cambria"/>
-                <w:color w:val="000000"/>
-                <w:sz w:val="26"/>
-                <w:szCs w:val="26"/>
-              </w:rPr>
-            </w:pPr>
-            <w:r>
-              <w:rPr>
-                <w:rFonts w:ascii="Cambria" w:eastAsia="Cambria" w:hAnsi="Cambria" w:cs="Cambria"/>
-                <w:color w:val="000000"/>
-                <w:sz w:val="26"/>
-                <w:szCs w:val="26"/>
-              </w:rPr>
-              <w:t>Nguyễn Át :</w:t>
+              <w:rPr>
+                <w:rFonts w:ascii="Cambria" w:eastAsia="Cambria" w:hAnsi="Cambria" w:cs="Cambria"/>
+                <w:color w:val="000000"/>
+                <w:sz w:val="26"/>
+                <w:szCs w:val="26"/>
+              </w:rPr>
+            </w:pPr>
+            <w:r>
+              <w:rPr>
+                <w:rFonts w:ascii="Cambria" w:eastAsia="Cambria" w:hAnsi="Cambria" w:cs="Cambria"/>
+                <w:color w:val="000000"/>
+                <w:sz w:val="26"/>
+                <w:szCs w:val="26"/>
+              </w:rPr>
+              <w:t>Nguyễn Át</w:t>
             </w:r>
           </w:p>
         </w:tc>
@@ -685,16 +682,7 @@
                 <w:sz w:val="26"/>
                 <w:szCs w:val="26"/>
               </w:rPr>
-              <w:t>22BI130</w:t>
-            </w:r>
-            <w:r>
-              <w:rPr>
-                <w:rFonts w:ascii="Cambria" w:eastAsia="Cambria" w:hAnsi="Cambria" w:cs="Cambria"/>
-                <w:color w:val="000000"/>
-                <w:sz w:val="26"/>
-                <w:szCs w:val="26"/>
-              </w:rPr>
-              <w:t>47</w:t>
+              <w:t>22BI13047</w:t>
             </w:r>
           </w:p>
         </w:tc>
@@ -708,22 +696,21 @@
             <w:pPr>
               <w:widowControl w:val="0"/>
               <w:spacing w:before="120"/>
-              <w:jc w:val="right"/>
-              <w:rPr>
-                <w:rFonts w:ascii="Cambria" w:eastAsia="Cambria" w:hAnsi="Cambria" w:cs="Cambria"/>
-                <w:color w:val="000000"/>
-                <w:sz w:val="26"/>
-                <w:szCs w:val="26"/>
-              </w:rPr>
-            </w:pPr>
-            <w:r>
-              <w:rPr>
-                <w:rFonts w:ascii="Cambria" w:eastAsia="Cambria" w:hAnsi="Cambria" w:cs="Cambria"/>
-                <w:color w:val="000000"/>
-                <w:sz w:val="26"/>
-                <w:szCs w:val="26"/>
-              </w:rPr>
-              <w:t>Nguyễn Việt Anh :</w:t>
+              <w:rPr>
+                <w:rFonts w:ascii="Cambria" w:eastAsia="Cambria" w:hAnsi="Cambria" w:cs="Cambria"/>
+                <w:color w:val="000000"/>
+                <w:sz w:val="26"/>
+                <w:szCs w:val="26"/>
+              </w:rPr>
+            </w:pPr>
+            <w:r>
+              <w:rPr>
+                <w:rFonts w:ascii="Cambria" w:eastAsia="Cambria" w:hAnsi="Cambria" w:cs="Cambria"/>
+                <w:color w:val="000000"/>
+                <w:sz w:val="26"/>
+                <w:szCs w:val="26"/>
+              </w:rPr>
+              <w:t>Nguyễn Việt Anh</w:t>
             </w:r>
           </w:p>
         </w:tc>
@@ -750,16 +737,7 @@
                 <w:sz w:val="26"/>
                 <w:szCs w:val="26"/>
               </w:rPr>
-              <w:t>22BI130</w:t>
-            </w:r>
-            <w:r>
-              <w:rPr>
-                <w:rFonts w:ascii="Cambria" w:eastAsia="Cambria" w:hAnsi="Cambria" w:cs="Cambria"/>
-                <w:color w:val="000000"/>
-                <w:sz w:val="26"/>
-                <w:szCs w:val="26"/>
-              </w:rPr>
-              <w:t>32</w:t>
+              <w:t>22BI13032</w:t>
             </w:r>
           </w:p>
         </w:tc>
@@ -773,22 +751,21 @@
             <w:pPr>
               <w:widowControl w:val="0"/>
               <w:spacing w:before="120"/>
-              <w:jc w:val="right"/>
-              <w:rPr>
-                <w:rFonts w:ascii="Cambria" w:eastAsia="Cambria" w:hAnsi="Cambria" w:cs="Cambria"/>
-                <w:color w:val="000000"/>
-                <w:sz w:val="26"/>
-                <w:szCs w:val="26"/>
-              </w:rPr>
-            </w:pPr>
-            <w:r>
-              <w:rPr>
-                <w:rFonts w:ascii="Cambria" w:eastAsia="Cambria" w:hAnsi="Cambria" w:cs="Cambria"/>
-                <w:color w:val="000000"/>
-                <w:sz w:val="26"/>
-                <w:szCs w:val="26"/>
-              </w:rPr>
-              <w:t>Hà Thanh Tùng :</w:t>
+              <w:rPr>
+                <w:rFonts w:ascii="Cambria" w:eastAsia="Cambria" w:hAnsi="Cambria" w:cs="Cambria"/>
+                <w:color w:val="000000"/>
+                <w:sz w:val="26"/>
+                <w:szCs w:val="26"/>
+              </w:rPr>
+            </w:pPr>
+            <w:r>
+              <w:rPr>
+                <w:rFonts w:ascii="Cambria" w:eastAsia="Cambria" w:hAnsi="Cambria" w:cs="Cambria"/>
+                <w:color w:val="000000"/>
+                <w:sz w:val="26"/>
+                <w:szCs w:val="26"/>
+              </w:rPr>
+              <w:t>Hà Thanh Tùng</w:t>
             </w:r>
           </w:p>
         </w:tc>
@@ -815,16 +792,7 @@
                 <w:sz w:val="26"/>
                 <w:szCs w:val="26"/>
               </w:rPr>
-              <w:t>22BI13</w:t>
-            </w:r>
-            <w:r>
-              <w:rPr>
-                <w:rFonts w:ascii="Cambria" w:eastAsia="Cambria" w:hAnsi="Cambria" w:cs="Cambria"/>
-                <w:color w:val="000000"/>
-                <w:sz w:val="26"/>
-                <w:szCs w:val="26"/>
-              </w:rPr>
-              <w:t>453</w:t>
+              <w:t>22BI13453</w:t>
             </w:r>
           </w:p>
         </w:tc>
@@ -838,22 +806,21 @@
             <w:pPr>
               <w:widowControl w:val="0"/>
               <w:spacing w:before="120"/>
-              <w:jc w:val="right"/>
-              <w:rPr>
-                <w:rFonts w:ascii="Cambria" w:eastAsia="Cambria" w:hAnsi="Cambria" w:cs="Cambria"/>
-                <w:color w:val="000000"/>
-                <w:sz w:val="26"/>
-                <w:szCs w:val="26"/>
-              </w:rPr>
-            </w:pPr>
-            <w:r>
-              <w:rPr>
-                <w:rFonts w:ascii="Cambria" w:eastAsia="Cambria" w:hAnsi="Cambria" w:cs="Cambria"/>
-                <w:color w:val="000000"/>
-                <w:sz w:val="26"/>
-                <w:szCs w:val="26"/>
-              </w:rPr>
-              <w:t>Nguyễn Minh Đức :</w:t>
+              <w:rPr>
+                <w:rFonts w:ascii="Cambria" w:eastAsia="Cambria" w:hAnsi="Cambria" w:cs="Cambria"/>
+                <w:color w:val="000000"/>
+                <w:sz w:val="26"/>
+                <w:szCs w:val="26"/>
+              </w:rPr>
+            </w:pPr>
+            <w:r>
+              <w:rPr>
+                <w:rFonts w:ascii="Cambria" w:eastAsia="Cambria" w:hAnsi="Cambria" w:cs="Cambria"/>
+                <w:color w:val="000000"/>
+                <w:sz w:val="26"/>
+                <w:szCs w:val="26"/>
+              </w:rPr>
+              <w:t>Nguyễn Minh Đức</w:t>
             </w:r>
           </w:p>
         </w:tc>
@@ -880,16 +847,7 @@
                 <w:sz w:val="26"/>
                 <w:szCs w:val="26"/>
               </w:rPr>
-              <w:t>22BI13</w:t>
-            </w:r>
-            <w:r>
-              <w:rPr>
-                <w:rFonts w:ascii="Cambria" w:eastAsia="Cambria" w:hAnsi="Cambria" w:cs="Cambria"/>
-                <w:color w:val="000000"/>
-                <w:sz w:val="26"/>
-                <w:szCs w:val="26"/>
-              </w:rPr>
-              <w:t>092</w:t>
+              <w:t>22BI13092</w:t>
             </w:r>
           </w:p>
         </w:tc>
@@ -903,22 +861,21 @@
             <w:pPr>
               <w:widowControl w:val="0"/>
               <w:spacing w:before="120"/>
-              <w:jc w:val="right"/>
-              <w:rPr>
-                <w:rFonts w:ascii="Cambria" w:eastAsia="Cambria" w:hAnsi="Cambria" w:cs="Cambria"/>
-                <w:color w:val="000000"/>
-                <w:sz w:val="26"/>
-                <w:szCs w:val="26"/>
-              </w:rPr>
-            </w:pPr>
-            <w:r>
-              <w:rPr>
-                <w:rFonts w:ascii="Cambria" w:eastAsia="Cambria" w:hAnsi="Cambria" w:cs="Cambria"/>
-                <w:color w:val="000000"/>
-                <w:sz w:val="26"/>
-                <w:szCs w:val="26"/>
-              </w:rPr>
-              <w:t>Cấn Minh Hiển :</w:t>
+              <w:rPr>
+                <w:rFonts w:ascii="Cambria" w:eastAsia="Cambria" w:hAnsi="Cambria" w:cs="Cambria"/>
+                <w:color w:val="000000"/>
+                <w:sz w:val="26"/>
+                <w:szCs w:val="26"/>
+              </w:rPr>
+            </w:pPr>
+            <w:r>
+              <w:rPr>
+                <w:rFonts w:ascii="Cambria" w:eastAsia="Cambria" w:hAnsi="Cambria" w:cs="Cambria"/>
+                <w:color w:val="000000"/>
+                <w:sz w:val="26"/>
+                <w:szCs w:val="26"/>
+              </w:rPr>
+              <w:t>Cấn Minh Hiển</w:t>
             </w:r>
           </w:p>
         </w:tc>
@@ -945,16 +902,7 @@
                 <w:sz w:val="26"/>
                 <w:szCs w:val="26"/>
               </w:rPr>
-              <w:t>22BI13</w:t>
-            </w:r>
-            <w:r>
-              <w:rPr>
-                <w:rFonts w:ascii="Cambria" w:eastAsia="Cambria" w:hAnsi="Cambria" w:cs="Cambria"/>
-                <w:color w:val="000000"/>
-                <w:sz w:val="26"/>
-                <w:szCs w:val="26"/>
-              </w:rPr>
-              <w:t>154</w:t>
+              <w:t>22BI13154</w:t>
             </w:r>
           </w:p>
         </w:tc>
@@ -968,22 +916,21 @@
             <w:pPr>
               <w:widowControl w:val="0"/>
               <w:spacing w:before="120"/>
-              <w:jc w:val="right"/>
-              <w:rPr>
-                <w:rFonts w:ascii="Cambria" w:eastAsia="Cambria" w:hAnsi="Cambria" w:cs="Cambria"/>
-                <w:color w:val="000000"/>
-                <w:sz w:val="26"/>
-                <w:szCs w:val="26"/>
-              </w:rPr>
-            </w:pPr>
-            <w:r>
-              <w:rPr>
-                <w:rFonts w:ascii="Cambria" w:eastAsia="Cambria" w:hAnsi="Cambria" w:cs="Cambria"/>
-                <w:color w:val="000000"/>
-                <w:sz w:val="26"/>
-                <w:szCs w:val="26"/>
-              </w:rPr>
-              <w:t>Phạm Tiến Nhật :</w:t>
+              <w:rPr>
+                <w:rFonts w:ascii="Cambria" w:eastAsia="Cambria" w:hAnsi="Cambria" w:cs="Cambria"/>
+                <w:color w:val="000000"/>
+                <w:sz w:val="26"/>
+                <w:szCs w:val="26"/>
+              </w:rPr>
+            </w:pPr>
+            <w:r>
+              <w:rPr>
+                <w:rFonts w:ascii="Cambria" w:eastAsia="Cambria" w:hAnsi="Cambria" w:cs="Cambria"/>
+                <w:color w:val="000000"/>
+                <w:sz w:val="26"/>
+                <w:szCs w:val="26"/>
+              </w:rPr>
+              <w:t>Phạm Tiến Nhật</w:t>
             </w:r>
           </w:p>
         </w:tc>
@@ -1010,16 +957,7 @@
                 <w:sz w:val="26"/>
                 <w:szCs w:val="26"/>
               </w:rPr>
-              <w:t>22BI13</w:t>
-            </w:r>
-            <w:r>
-              <w:rPr>
-                <w:rFonts w:ascii="Cambria" w:eastAsia="Cambria" w:hAnsi="Cambria" w:cs="Cambria"/>
-                <w:color w:val="000000"/>
-                <w:sz w:val="26"/>
-                <w:szCs w:val="26"/>
-              </w:rPr>
-              <w:t>346</w:t>
+              <w:t>22BI13346</w:t>
             </w:r>
           </w:p>
         </w:tc>

</xml_diff>